<commit_message>
Camera is now bound to the Terrain. Camera movement has noticable lag.
</commit_message>
<xml_diff>
--- a/Report.docx
+++ b/Report.docx
@@ -55,7 +55,10 @@
         </w:numPr>
       </w:pPr>
       <w:r>
-        <w:t>I wanted the additional challenge of the raycasting approach, as this is a more flexible approach with uses beyond this coursework. As such, it’s a technique that I want under my belt.</w:t>
+        <w:t>I wanted the additional challenge of the raycasting approach</w:t>
+      </w:r>
+      <w:r>
+        <w:t>. It is also valuable as a general technique, so I wanted it under my belt.</w:t>
       </w:r>
       <w:bookmarkStart w:id="0" w:name="_GoBack"/>
       <w:bookmarkEnd w:id="0"/>

</xml_diff>